<commit_message>
PLOG001 e 20 e 22
</commit_message>
<xml_diff>
--- a/docs/legislacao/plog/PLOG0001A.docx
+++ b/docs/legislacao/plog/PLOG0001A.docx
@@ -707,7 +707,7 @@
         <w:t>e p</w:t>
       </w:r>
       <w:r>
-        <w:t>rocessos logísticos para tratar de atividades envolvendo setores da NNAQ</w:t>
+        <w:t>rocessos logísticos</w:t>
       </w:r>
       <w:r>
         <w:t>.</w:t>
@@ -771,22 +771,16 @@
         <w:t>norma</w:t>
       </w:r>
       <w:r>
-        <w:t>, de observância obrigatória, aplica-se</w:t>
-      </w:r>
-      <w:r>
-        <w:t xml:space="preserve"> à </w:t>
-      </w:r>
-      <w:r>
-        <w:t>Divisão de Nacionalização e Qualificação (NNAQ)</w:t>
+        <w:t xml:space="preserve">, de observância obrigatória, aplica-se à Divisão de Nacionalização e Qualificação (NNAQ), à Seção de Controle de Publicação (NCCP), à Assessoria de Controle Interno (DACI) e </w:t>
+      </w:r>
+      <w:r>
+        <w:t>à Direção</w:t>
       </w:r>
       <w:r>
         <w:t xml:space="preserve"> do C</w:t>
       </w:r>
       <w:r>
-        <w:t>entro Logístico da Aeronáutica (CELOG)</w:t>
-      </w:r>
-      <w:r>
-        <w:t>.</w:t>
+        <w:t>entro Logístico da Aeronáutica (CELOG).</w:t>
       </w:r>
     </w:p>
     <w:p>
@@ -855,7 +849,7 @@
           <w:szCs w:val="24"/>
           <w:u w:val="single"/>
         </w:rPr>
-        <w:t>PROCESSOS SUPERIORES</w:t>
+        <w:t>MACROPROCESSO</w:t>
       </w:r>
     </w:p>
     <w:p>
@@ -927,7 +921,7 @@
           <w:szCs w:val="24"/>
           <w:u w:val="single"/>
         </w:rPr>
-        <w:t>PROCESSOS SUBORDINADOS</w:t>
+        <w:t>SUBPROCESSOS</w:t>
       </w:r>
     </w:p>
     <w:p>
@@ -3790,6 +3784,14 @@
         </w:rPr>
         <w:t>Chefe da Divisão de Nacionalização</w:t>
       </w:r>
+      <w:r>
+        <w:rPr>
+          <w:color w:val="000000"/>
+          <w:sz w:val="24"/>
+          <w:szCs w:val="24"/>
+        </w:rPr>
+        <w:t xml:space="preserve"> e Qualificação</w:t>
+      </w:r>
     </w:p>
     <w:p>
       <w:pPr>
@@ -4207,7 +4209,7 @@
             <w:b/>
             <w:noProof/>
           </w:rPr>
-          <w:t>2</w:t>
+          <w:t>1</w:t>
         </w:r>
         <w:r>
           <w:rPr>

</xml_diff>